<commit_message>
gitting the latest iteration of manuals
</commit_message>
<xml_diff>
--- a/Manuals/CVGS_Admin_Manual.docx
+++ b/Manuals/CVGS_Admin_Manual.docx
@@ -44,12 +44,12 @@
           <wp:inline distB="114300" distT="114300" distL="114300" distR="114300">
             <wp:extent cx="5943600" cy="5943600"/>
             <wp:effectExtent b="0" l="0" r="0" t="0"/>
-            <wp:docPr id="3" name="image19.png"/>
+            <wp:docPr id="3" name="image13.png"/>
             <a:graphic>
               <a:graphicData uri="http://schemas.openxmlformats.org/drawingml/2006/picture">
                 <pic:pic>
                   <pic:nvPicPr>
-                    <pic:cNvPr id="0" name="image19.png"/>
+                    <pic:cNvPr id="0" name="image13.png"/>
                     <pic:cNvPicPr preferRelativeResize="0"/>
                   </pic:nvPicPr>
                   <pic:blipFill>
@@ -525,12 +525,12 @@
           <wp:inline distB="114300" distT="114300" distL="114300" distR="114300">
             <wp:extent cx="5943600" cy="609600"/>
             <wp:effectExtent b="0" l="0" r="0" t="0"/>
-            <wp:docPr id="9" name="image26.png"/>
+            <wp:docPr id="9" name="image22.png"/>
             <a:graphic>
               <a:graphicData uri="http://schemas.openxmlformats.org/drawingml/2006/picture">
                 <pic:pic>
                   <pic:nvPicPr>
-                    <pic:cNvPr id="0" name="image26.png"/>
+                    <pic:cNvPr id="0" name="image22.png"/>
                     <pic:cNvPicPr preferRelativeResize="0"/>
                   </pic:nvPicPr>
                   <pic:blipFill>
@@ -600,12 +600,12 @@
           <wp:inline distB="114300" distT="114300" distL="114300" distR="114300">
             <wp:extent cx="5943600" cy="3200400"/>
             <wp:effectExtent b="0" l="0" r="0" t="0"/>
-            <wp:docPr id="14" name="image31.png"/>
+            <wp:docPr id="14" name="image30.png"/>
             <a:graphic>
               <a:graphicData uri="http://schemas.openxmlformats.org/drawingml/2006/picture">
                 <pic:pic>
                   <pic:nvPicPr>
-                    <pic:cNvPr id="0" name="image31.png"/>
+                    <pic:cNvPr id="0" name="image30.png"/>
                     <pic:cNvPicPr preferRelativeResize="0"/>
                   </pic:nvPicPr>
                   <pic:blipFill>
@@ -811,12 +811,12 @@
           <wp:inline distB="114300" distT="114300" distL="114300" distR="114300">
             <wp:extent cx="5943600" cy="3200400"/>
             <wp:effectExtent b="0" l="0" r="0" t="0"/>
-            <wp:docPr id="1" name="image05.png"/>
+            <wp:docPr id="1" name="image03.png"/>
             <a:graphic>
               <a:graphicData uri="http://schemas.openxmlformats.org/drawingml/2006/picture">
                 <pic:pic>
                   <pic:nvPicPr>
-                    <pic:cNvPr id="0" name="image05.png"/>
+                    <pic:cNvPr id="0" name="image03.png"/>
                     <pic:cNvPicPr preferRelativeResize="0"/>
                   </pic:nvPicPr>
                   <pic:blipFill>
@@ -886,12 +886,12 @@
           <wp:inline distB="114300" distT="114300" distL="114300" distR="114300">
             <wp:extent cx="5943600" cy="3200400"/>
             <wp:effectExtent b="0" l="0" r="0" t="0"/>
-            <wp:docPr id="15" name="image32.png"/>
+            <wp:docPr id="15" name="image31.png"/>
             <a:graphic>
               <a:graphicData uri="http://schemas.openxmlformats.org/drawingml/2006/picture">
                 <pic:pic>
                   <pic:nvPicPr>
-                    <pic:cNvPr id="0" name="image32.png"/>
+                    <pic:cNvPr id="0" name="image31.png"/>
                     <pic:cNvPicPr preferRelativeResize="0"/>
                   </pic:nvPicPr>
                   <pic:blipFill>
@@ -982,12 +982,12 @@
           <wp:inline distB="114300" distT="114300" distL="114300" distR="114300">
             <wp:extent cx="5943600" cy="495300"/>
             <wp:effectExtent b="0" l="0" r="0" t="0"/>
-            <wp:docPr id="10" name="image27.png"/>
+            <wp:docPr id="10" name="image23.png"/>
             <a:graphic>
               <a:graphicData uri="http://schemas.openxmlformats.org/drawingml/2006/picture">
                 <pic:pic>
                   <pic:nvPicPr>
-                    <pic:cNvPr id="0" name="image27.png"/>
+                    <pic:cNvPr id="0" name="image23.png"/>
                     <pic:cNvPicPr preferRelativeResize="0"/>
                   </pic:nvPicPr>
                   <pic:blipFill>
@@ -1057,12 +1057,12 @@
           <wp:inline distB="114300" distT="114300" distL="114300" distR="114300">
             <wp:extent cx="5943600" cy="3200400"/>
             <wp:effectExtent b="0" l="0" r="0" t="0"/>
-            <wp:docPr id="4" name="image20.png"/>
+            <wp:docPr id="4" name="image14.png"/>
             <a:graphic>
               <a:graphicData uri="http://schemas.openxmlformats.org/drawingml/2006/picture">
                 <pic:pic>
                   <pic:nvPicPr>
-                    <pic:cNvPr id="0" name="image20.png"/>
+                    <pic:cNvPr id="0" name="image14.png"/>
                     <pic:cNvPicPr preferRelativeResize="0"/>
                   </pic:nvPicPr>
                   <pic:blipFill>
@@ -1163,12 +1163,12 @@
           <wp:inline distB="114300" distT="114300" distL="114300" distR="114300">
             <wp:extent cx="5943600" cy="457200"/>
             <wp:effectExtent b="0" l="0" r="0" t="0"/>
-            <wp:docPr id="7" name="image23.png"/>
+            <wp:docPr id="7" name="image20.png"/>
             <a:graphic>
               <a:graphicData uri="http://schemas.openxmlformats.org/drawingml/2006/picture">
                 <pic:pic>
                   <pic:nvPicPr>
-                    <pic:cNvPr id="0" name="image23.png"/>
+                    <pic:cNvPr id="0" name="image20.png"/>
                     <pic:cNvPicPr preferRelativeResize="0"/>
                   </pic:nvPicPr>
                   <pic:blipFill>
@@ -1228,12 +1228,12 @@
           <wp:inline distB="114300" distT="114300" distL="114300" distR="114300">
             <wp:extent cx="5181600" cy="923925"/>
             <wp:effectExtent b="0" l="0" r="0" t="0"/>
-            <wp:docPr id="2" name="image06.png"/>
+            <wp:docPr id="2" name="image05.png"/>
             <a:graphic>
               <a:graphicData uri="http://schemas.openxmlformats.org/drawingml/2006/picture">
                 <pic:pic>
                   <pic:nvPicPr>
-                    <pic:cNvPr id="0" name="image06.png"/>
+                    <pic:cNvPr id="0" name="image05.png"/>
                     <pic:cNvPicPr preferRelativeResize="0"/>
                   </pic:nvPicPr>
                   <pic:blipFill>
@@ -1343,12 +1343,12 @@
           <wp:inline distB="114300" distT="114300" distL="114300" distR="114300">
             <wp:extent cx="5943600" cy="3200400"/>
             <wp:effectExtent b="0" l="0" r="0" t="0"/>
-            <wp:docPr id="5" name="image21.png"/>
+            <wp:docPr id="5" name="image15.png"/>
             <a:graphic>
               <a:graphicData uri="http://schemas.openxmlformats.org/drawingml/2006/picture">
                 <pic:pic>
                   <pic:nvPicPr>
-                    <pic:cNvPr id="0" name="image21.png"/>
+                    <pic:cNvPr id="0" name="image15.png"/>
                     <pic:cNvPicPr preferRelativeResize="0"/>
                   </pic:nvPicPr>
                   <pic:blipFill>
@@ -1418,12 +1418,12 @@
           <wp:inline distB="114300" distT="114300" distL="114300" distR="114300">
             <wp:extent cx="5943600" cy="3200400"/>
             <wp:effectExtent b="0" l="0" r="0" t="0"/>
-            <wp:docPr id="8" name="image24.png"/>
+            <wp:docPr id="8" name="image21.png"/>
             <a:graphic>
               <a:graphicData uri="http://schemas.openxmlformats.org/drawingml/2006/picture">
                 <pic:pic>
                   <pic:nvPicPr>
-                    <pic:cNvPr id="0" name="image24.png"/>
+                    <pic:cNvPr id="0" name="image21.png"/>
                     <pic:cNvPicPr preferRelativeResize="0"/>
                   </pic:nvPicPr>
                   <pic:blipFill>
@@ -1519,12 +1519,12 @@
           <wp:inline distB="114300" distT="114300" distL="114300" distR="114300">
             <wp:extent cx="5943600" cy="711200"/>
             <wp:effectExtent b="0" l="0" r="0" t="0"/>
-            <wp:docPr id="13" name="image30.png"/>
+            <wp:docPr id="13" name="image29.png"/>
             <a:graphic>
               <a:graphicData uri="http://schemas.openxmlformats.org/drawingml/2006/picture">
                 <pic:pic>
                   <pic:nvPicPr>
-                    <pic:cNvPr id="0" name="image30.png"/>
+                    <pic:cNvPr id="0" name="image29.png"/>
                     <pic:cNvPicPr preferRelativeResize="0"/>
                   </pic:nvPicPr>
                   <pic:blipFill>
@@ -1621,12 +1621,12 @@
           <wp:inline distB="114300" distT="114300" distL="114300" distR="114300">
             <wp:extent cx="5943600" cy="977900"/>
             <wp:effectExtent b="0" l="0" r="0" t="0"/>
-            <wp:docPr id="6" name="image22.png"/>
+            <wp:docPr id="6" name="image16.png"/>
             <a:graphic>
               <a:graphicData uri="http://schemas.openxmlformats.org/drawingml/2006/picture">
                 <pic:pic>
                   <pic:nvPicPr>
-                    <pic:cNvPr id="0" name="image22.png"/>
+                    <pic:cNvPr id="0" name="image16.png"/>
                     <pic:cNvPicPr preferRelativeResize="0"/>
                   </pic:nvPicPr>
                   <pic:blipFill>
@@ -1743,12 +1743,12 @@
           <wp:inline distB="114300" distT="114300" distL="114300" distR="114300">
             <wp:extent cx="5943600" cy="3200400"/>
             <wp:effectExtent b="0" l="0" r="0" t="0"/>
-            <wp:docPr id="12" name="image29.png"/>
+            <wp:docPr id="12" name="image28.png"/>
             <a:graphic>
               <a:graphicData uri="http://schemas.openxmlformats.org/drawingml/2006/picture">
                 <pic:pic>
                   <pic:nvPicPr>
-                    <pic:cNvPr id="0" name="image29.png"/>
+                    <pic:cNvPr id="0" name="image28.png"/>
                     <pic:cNvPicPr preferRelativeResize="0"/>
                   </pic:nvPicPr>
                   <pic:blipFill>
@@ -1974,12 +1974,12 @@
           <wp:inline distB="114300" distT="114300" distL="114300" distR="114300">
             <wp:extent cx="5943600" cy="3200400"/>
             <wp:effectExtent b="0" l="0" r="0" t="0"/>
-            <wp:docPr id="11" name="image28.png"/>
+            <wp:docPr id="11" name="image24.png"/>
             <a:graphic>
               <a:graphicData uri="http://schemas.openxmlformats.org/drawingml/2006/picture">
                 <pic:pic>
                   <pic:nvPicPr>
-                    <pic:cNvPr id="0" name="image28.png"/>
+                    <pic:cNvPr id="0" name="image24.png"/>
                     <pic:cNvPicPr preferRelativeResize="0"/>
                   </pic:nvPicPr>
                   <pic:blipFill>

</xml_diff>

<commit_message>
Manuals as of 2015.12.13, 16:00
</commit_message>
<xml_diff>
--- a/Manuals/CVGS_Admin_Manual.docx
+++ b/Manuals/CVGS_Admin_Manual.docx
@@ -44,12 +44,12 @@
           <wp:inline distB="114300" distT="114300" distL="114300" distR="114300">
             <wp:extent cx="5943600" cy="5943600"/>
             <wp:effectExtent b="0" l="0" r="0" t="0"/>
-            <wp:docPr id="3" name="image19.png"/>
+            <wp:docPr id="3" name="image20.png"/>
             <a:graphic>
               <a:graphicData uri="http://schemas.openxmlformats.org/drawingml/2006/picture">
                 <pic:pic>
                   <pic:nvPicPr>
-                    <pic:cNvPr id="0" name="image19.png"/>
+                    <pic:cNvPr id="0" name="image20.png"/>
                     <pic:cNvPicPr preferRelativeResize="0"/>
                   </pic:nvPicPr>
                   <pic:blipFill>
@@ -525,12 +525,12 @@
           <wp:inline distB="114300" distT="114300" distL="114300" distR="114300">
             <wp:extent cx="5943600" cy="609600"/>
             <wp:effectExtent b="0" l="0" r="0" t="0"/>
-            <wp:docPr id="9" name="image26.png"/>
+            <wp:docPr id="10" name="image27.png"/>
             <a:graphic>
               <a:graphicData uri="http://schemas.openxmlformats.org/drawingml/2006/picture">
                 <pic:pic>
                   <pic:nvPicPr>
-                    <pic:cNvPr id="0" name="image26.png"/>
+                    <pic:cNvPr id="0" name="image27.png"/>
                     <pic:cNvPicPr preferRelativeResize="0"/>
                   </pic:nvPicPr>
                   <pic:blipFill>
@@ -811,12 +811,12 @@
           <wp:inline distB="114300" distT="114300" distL="114300" distR="114300">
             <wp:extent cx="5943600" cy="3200400"/>
             <wp:effectExtent b="0" l="0" r="0" t="0"/>
-            <wp:docPr id="1" name="image10.png"/>
+            <wp:docPr id="1" name="image12.png"/>
             <a:graphic>
               <a:graphicData uri="http://schemas.openxmlformats.org/drawingml/2006/picture">
                 <pic:pic>
                   <pic:nvPicPr>
-                    <pic:cNvPr id="0" name="image10.png"/>
+                    <pic:cNvPr id="0" name="image12.png"/>
                     <pic:cNvPicPr preferRelativeResize="0"/>
                   </pic:nvPicPr>
                   <pic:blipFill>
@@ -982,12 +982,12 @@
           <wp:inline distB="114300" distT="114300" distL="114300" distR="114300">
             <wp:extent cx="5943600" cy="495300"/>
             <wp:effectExtent b="0" l="0" r="0" t="0"/>
-            <wp:docPr id="10" name="image27.png"/>
+            <wp:docPr id="11" name="image28.png"/>
             <a:graphic>
               <a:graphicData uri="http://schemas.openxmlformats.org/drawingml/2006/picture">
                 <pic:pic>
                   <pic:nvPicPr>
-                    <pic:cNvPr id="0" name="image27.png"/>
+                    <pic:cNvPr id="0" name="image28.png"/>
                     <pic:cNvPicPr preferRelativeResize="0"/>
                   </pic:nvPicPr>
                   <pic:blipFill>
@@ -1163,12 +1163,12 @@
           <wp:inline distB="114300" distT="114300" distL="114300" distR="114300">
             <wp:extent cx="5943600" cy="457200"/>
             <wp:effectExtent b="0" l="0" r="0" t="0"/>
-            <wp:docPr id="7" name="image24.png"/>
+            <wp:docPr id="8" name="image25.png"/>
             <a:graphic>
               <a:graphicData uri="http://schemas.openxmlformats.org/drawingml/2006/picture">
                 <pic:pic>
                   <pic:nvPicPr>
-                    <pic:cNvPr id="0" name="image24.png"/>
+                    <pic:cNvPr id="0" name="image25.png"/>
                     <pic:cNvPicPr preferRelativeResize="0"/>
                   </pic:nvPicPr>
                   <pic:blipFill>
@@ -1228,12 +1228,12 @@
           <wp:inline distB="114300" distT="114300" distL="114300" distR="114300">
             <wp:extent cx="5181600" cy="923925"/>
             <wp:effectExtent b="0" l="0" r="0" t="0"/>
-            <wp:docPr id="2" name="image11.png"/>
+            <wp:docPr id="2" name="image14.png"/>
             <a:graphic>
               <a:graphicData uri="http://schemas.openxmlformats.org/drawingml/2006/picture">
                 <pic:pic>
                   <pic:nvPicPr>
-                    <pic:cNvPr id="0" name="image11.png"/>
+                    <pic:cNvPr id="0" name="image14.png"/>
                     <pic:cNvPicPr preferRelativeResize="0"/>
                   </pic:nvPicPr>
                   <pic:blipFill>
@@ -1418,12 +1418,12 @@
           <wp:inline distB="114300" distT="114300" distL="114300" distR="114300">
             <wp:extent cx="5943600" cy="3200400"/>
             <wp:effectExtent b="0" l="0" r="0" t="0"/>
-            <wp:docPr id="8" name="image25.png"/>
+            <wp:docPr id="9" name="image26.png"/>
             <a:graphic>
               <a:graphicData uri="http://schemas.openxmlformats.org/drawingml/2006/picture">
                 <pic:pic>
                   <pic:nvPicPr>
-                    <pic:cNvPr id="0" name="image25.png"/>
+                    <pic:cNvPr id="0" name="image26.png"/>
                     <pic:cNvPicPr preferRelativeResize="0"/>
                   </pic:nvPicPr>
                   <pic:blipFill>
@@ -1948,14 +1948,14 @@
       <w:r>
         <w:drawing>
           <wp:inline distB="114300" distT="114300" distL="114300" distR="114300">
-            <wp:extent cx="5943600" cy="3200400"/>
+            <wp:extent cx="5943600" cy="3225800"/>
             <wp:effectExtent b="0" l="0" r="0" t="0"/>
-            <wp:docPr id="11" name="image28.png"/>
+            <wp:docPr id="7" name="image24.png"/>
             <a:graphic>
               <a:graphicData uri="http://schemas.openxmlformats.org/drawingml/2006/picture">
                 <pic:pic>
                   <pic:nvPicPr>
-                    <pic:cNvPr id="0" name="image28.png"/>
+                    <pic:cNvPr id="0" name="image24.png"/>
                     <pic:cNvPicPr preferRelativeResize="0"/>
                   </pic:nvPicPr>
                   <pic:blipFill>
@@ -1968,7 +1968,7 @@
                   <pic:spPr>
                     <a:xfrm>
                       <a:off x="0" y="0"/>
-                      <a:ext cx="5943600" cy="3200400"/>
+                      <a:ext cx="5943600" cy="3225800"/>
                     </a:xfrm>
                     <a:prstGeom prst="rect"/>
                     <a:ln/>
@@ -2003,7 +2003,7 @@
         <w:rPr>
           <w:rtl w:val="0"/>
         </w:rPr>
-        <w:t xml:space="preserve">Clicking “View” will generate the corresponding report such as List of Games and List of Members.</w:t>
+        <w:t xml:space="preserve">Clicking “View” will generate the corresponding report such as List of Games and List of Members. </w:t>
       </w:r>
     </w:p>
     <w:p>

</xml_diff>